<commit_message>
Menu change for checking class easily
I am trying to easily move my classes
</commit_message>
<xml_diff>
--- a/flex-box property and value.docx
+++ b/flex-box property and value.docx
@@ -67,11 +67,21 @@
       <w:r>
         <w:t xml:space="preserve">     </w:t>
       </w:r>
+      <w:proofErr w:type="gramStart"/>
+      <w:r>
+        <w:t>wrap-reverse</w:t>
+      </w:r>
+      <w:proofErr w:type="gramEnd"/>
+      <w:r>
+        <w:t>;</w:t>
+      </w:r>
+    </w:p>
+    <w:p>
+      <w:r>
+        <w:t>justify-content: center/flex-start/flex end;</w:t>
+      </w:r>
       <w:bookmarkStart w:id="0" w:name="_GoBack"/>
       <w:bookmarkEnd w:id="0"/>
-      <w:r>
-        <w:t>wrap-reverse;</w:t>
-      </w:r>
     </w:p>
     <w:p/>
     <w:sectPr>

</xml_diff>